<commit_message>
correction de la description des variables
</commit_message>
<xml_diff>
--- a/descriptions des données.docx
+++ b/descriptions des données.docx
@@ -1029,956 +1029,8 @@
         <w:rPr>
           <w:b/>
           <w:bCs/>
-          <w:color w:val="FF0000"/>
-          <w:sz w:val="32"/>
-          <w:szCs w:val="32"/>
-        </w:rPr>
-      </w:pPr>
-    </w:p>
-    <w:p>
-      <w:pPr>
-        <w:rPr>
-          <w:b/>
-          <w:bCs/>
-          <w:color w:val="FF0000"/>
-          <w:sz w:val="32"/>
-          <w:szCs w:val="32"/>
-        </w:rPr>
-      </w:pPr>
-    </w:p>
-    <w:p>
-      <w:pPr>
-        <w:rPr>
-          <w:b/>
-          <w:bCs/>
-          <w:color w:val="FF0000"/>
-          <w:sz w:val="32"/>
-          <w:szCs w:val="32"/>
-        </w:rPr>
-      </w:pPr>
-    </w:p>
-    <w:p>
-      <w:pPr>
-        <w:rPr>
-          <w:b/>
-          <w:bCs/>
-          <w:color w:val="FF0000"/>
-          <w:sz w:val="32"/>
-          <w:szCs w:val="32"/>
-        </w:rPr>
-      </w:pPr>
-    </w:p>
-    <w:p>
-      <w:pPr>
-        <w:rPr>
-          <w:b/>
-          <w:bCs/>
-          <w:color w:val="FF0000"/>
-          <w:sz w:val="32"/>
-          <w:szCs w:val="32"/>
-        </w:rPr>
-      </w:pPr>
-    </w:p>
-    <w:p>
-      <w:pPr>
-        <w:rPr>
-          <w:b/>
-          <w:bCs/>
-          <w:color w:val="FF0000"/>
-          <w:sz w:val="32"/>
-          <w:szCs w:val="32"/>
-        </w:rPr>
-      </w:pPr>
-    </w:p>
-    <w:p>
-      <w:pPr>
-        <w:rPr>
-          <w:color w:val="FF0000"/>
-          <w:sz w:val="32"/>
-          <w:szCs w:val="32"/>
-        </w:rPr>
-      </w:pPr>
-      <w:r>
-        <w:rPr>
-          <w:b/>
-          <w:bCs/>
-          <w:color w:val="FF0000"/>
-          <w:sz w:val="32"/>
-          <w:szCs w:val="32"/>
-        </w:rPr>
-        <w:lastRenderedPageBreak/>
-        <w:t>Base de données : Antibes Menu 2025 Semaine 06 - 07</w:t>
-      </w:r>
-    </w:p>
-    <w:p>
-      <w:pPr>
-        <w:rPr>
-          <w:b/>
-          <w:bCs/>
-        </w:rPr>
-      </w:pPr>
-      <w:r>
-        <w:rPr>
-          <w:b/>
-          <w:bCs/>
-        </w:rPr>
-        <w:t>Description des variables</w:t>
-      </w:r>
-    </w:p>
-    <w:p>
-      <w:pPr>
-        <w:rPr>
-          <w:b/>
-          <w:bCs/>
-        </w:rPr>
-      </w:pPr>
-      <w:r>
-        <w:rPr>
-          <w:b/>
-          <w:bCs/>
-        </w:rPr>
-        <w:t>Informations générales sur la collectivité et l’établissement</w:t>
-      </w:r>
-    </w:p>
-    <w:p>
-      <w:pPr>
-        <w:numPr>
-          <w:ilvl w:val="0"/>
-          <w:numId w:val="22"/>
-        </w:numPr>
-        <w:rPr>
-          <w:b/>
-          <w:bCs/>
-        </w:rPr>
-      </w:pPr>
-      <w:proofErr w:type="spellStart"/>
-      <w:proofErr w:type="gramStart"/>
-      <w:r>
-        <w:rPr>
-          <w:b/>
-          <w:bCs/>
-        </w:rPr>
-        <w:t>menuCollNom</w:t>
-      </w:r>
-      <w:proofErr w:type="spellEnd"/>
-      <w:proofErr w:type="gramEnd"/>
-      <w:r>
-        <w:rPr>
-          <w:b/>
-          <w:bCs/>
-        </w:rPr>
-        <w:t xml:space="preserve"> : Nom de la collectivité qui gère le restaurant (ex. "PARIS", "MARSEILLE").</w:t>
-      </w:r>
-    </w:p>
-    <w:p>
-      <w:pPr>
-        <w:numPr>
-          <w:ilvl w:val="0"/>
-          <w:numId w:val="22"/>
-        </w:numPr>
-        <w:rPr>
-          <w:b/>
-          <w:bCs/>
-        </w:rPr>
-      </w:pPr>
-      <w:proofErr w:type="spellStart"/>
-      <w:proofErr w:type="gramStart"/>
-      <w:r>
-        <w:rPr>
-          <w:b/>
-          <w:bCs/>
-        </w:rPr>
-        <w:t>menuCollSiret</w:t>
-      </w:r>
-      <w:proofErr w:type="spellEnd"/>
-      <w:proofErr w:type="gramEnd"/>
-      <w:r>
-        <w:rPr>
-          <w:b/>
-          <w:bCs/>
-        </w:rPr>
-        <w:t xml:space="preserve"> : Numéro SIRET de la collectivité (identifiant unique de l’organisme public ou privé).</w:t>
-      </w:r>
-    </w:p>
-    <w:p>
-      <w:pPr>
-        <w:numPr>
-          <w:ilvl w:val="0"/>
-          <w:numId w:val="22"/>
-        </w:numPr>
-        <w:rPr>
-          <w:b/>
-          <w:bCs/>
-        </w:rPr>
-      </w:pPr>
-      <w:proofErr w:type="gramStart"/>
-      <w:r>
-        <w:rPr>
-          <w:b/>
-          <w:bCs/>
-        </w:rPr>
-        <w:t>menuEtablissementNom</w:t>
-      </w:r>
-      <w:proofErr w:type="gramEnd"/>
-      <w:r>
-        <w:rPr>
-          <w:b/>
-          <w:bCs/>
-        </w:rPr>
-        <w:t xml:space="preserve"> : Nom de l’établissement où se situe le restaurant (ex. "École Jean Moulin").</w:t>
-      </w:r>
-    </w:p>
-    <w:p>
-      <w:pPr>
-        <w:numPr>
-          <w:ilvl w:val="0"/>
-          <w:numId w:val="22"/>
-        </w:numPr>
-        <w:rPr>
-          <w:b/>
-          <w:bCs/>
-        </w:rPr>
-      </w:pPr>
-      <w:proofErr w:type="spellStart"/>
-      <w:proofErr w:type="gramStart"/>
-      <w:r>
-        <w:rPr>
-          <w:b/>
-          <w:bCs/>
-        </w:rPr>
-        <w:t>menuEtablissementSiret</w:t>
-      </w:r>
-      <w:proofErr w:type="spellEnd"/>
-      <w:proofErr w:type="gramEnd"/>
-      <w:r>
-        <w:rPr>
-          <w:b/>
-          <w:bCs/>
-        </w:rPr>
-        <w:t xml:space="preserve"> : Numéro SIRET de l’établissement (peut être vide si non applicable).</w:t>
-      </w:r>
-    </w:p>
-    <w:p>
-      <w:pPr>
-        <w:rPr>
-          <w:b/>
-          <w:bCs/>
-        </w:rPr>
-      </w:pPr>
-      <w:r>
-        <w:rPr>
-          <w:b/>
-          <w:bCs/>
-        </w:rPr>
-        <w:t>Informations sur le restaurant</w:t>
-      </w:r>
-    </w:p>
-    <w:p>
-      <w:pPr>
-        <w:numPr>
-          <w:ilvl w:val="0"/>
-          <w:numId w:val="22"/>
-        </w:numPr>
-        <w:rPr>
-          <w:b/>
-          <w:bCs/>
-        </w:rPr>
-      </w:pPr>
-      <w:proofErr w:type="spellStart"/>
-      <w:proofErr w:type="gramStart"/>
-      <w:r>
-        <w:rPr>
-          <w:b/>
-          <w:bCs/>
-        </w:rPr>
-        <w:t>menuRestaurantNom</w:t>
-      </w:r>
-      <w:proofErr w:type="spellEnd"/>
-      <w:proofErr w:type="gramEnd"/>
-      <w:r>
-        <w:rPr>
-          <w:b/>
-          <w:bCs/>
-        </w:rPr>
-        <w:t xml:space="preserve"> : Nom du restaurant ou de la cantine (ex. "CANTINE LAVAL").</w:t>
-      </w:r>
-    </w:p>
-    <w:p>
-      <w:pPr>
-        <w:numPr>
-          <w:ilvl w:val="0"/>
-          <w:numId w:val="22"/>
-        </w:numPr>
-        <w:rPr>
-          <w:b/>
-          <w:bCs/>
-        </w:rPr>
-      </w:pPr>
-      <w:proofErr w:type="spellStart"/>
-      <w:proofErr w:type="gramStart"/>
-      <w:r>
-        <w:rPr>
-          <w:b/>
-          <w:bCs/>
-        </w:rPr>
-        <w:t>menuRestaurantInsee</w:t>
-      </w:r>
-      <w:proofErr w:type="spellEnd"/>
-      <w:proofErr w:type="gramEnd"/>
-      <w:r>
-        <w:rPr>
-          <w:b/>
-          <w:bCs/>
-        </w:rPr>
-        <w:t xml:space="preserve"> : Code INSEE du restaurant (peut être vide si non renseigné).</w:t>
-      </w:r>
-    </w:p>
-    <w:p>
-      <w:pPr>
-        <w:numPr>
-          <w:ilvl w:val="0"/>
-          <w:numId w:val="22"/>
-        </w:numPr>
-        <w:rPr>
-          <w:b/>
-          <w:bCs/>
-        </w:rPr>
-      </w:pPr>
-      <w:proofErr w:type="spellStart"/>
-      <w:proofErr w:type="gramStart"/>
-      <w:r>
-        <w:rPr>
-          <w:b/>
-          <w:bCs/>
-        </w:rPr>
-        <w:t>menuRestaurantId</w:t>
-      </w:r>
-      <w:proofErr w:type="spellEnd"/>
-      <w:proofErr w:type="gramEnd"/>
-      <w:r>
-        <w:rPr>
-          <w:b/>
-          <w:bCs/>
-        </w:rPr>
-        <w:t xml:space="preserve"> : Identifiant unique attribué au restaurant dans la base de données.</w:t>
-      </w:r>
-    </w:p>
-    <w:p>
-      <w:pPr>
-        <w:numPr>
-          <w:ilvl w:val="0"/>
-          <w:numId w:val="22"/>
-        </w:numPr>
-        <w:rPr>
-          <w:b/>
-          <w:bCs/>
-        </w:rPr>
-      </w:pPr>
-      <w:proofErr w:type="spellStart"/>
-      <w:proofErr w:type="gramStart"/>
-      <w:r>
-        <w:rPr>
-          <w:b/>
-          <w:bCs/>
-        </w:rPr>
-        <w:t>menuRestaurantIdType</w:t>
-      </w:r>
-      <w:proofErr w:type="spellEnd"/>
-      <w:proofErr w:type="gramEnd"/>
-      <w:r>
-        <w:rPr>
-          <w:b/>
-          <w:bCs/>
-        </w:rPr>
-        <w:t xml:space="preserve"> : Type d’identifiant utilisé pour le restaurant (ex. "autre", "SIRET").</w:t>
-      </w:r>
-    </w:p>
-    <w:p>
-      <w:pPr>
-        <w:numPr>
-          <w:ilvl w:val="0"/>
-          <w:numId w:val="22"/>
-        </w:numPr>
-        <w:rPr>
-          <w:b/>
-          <w:bCs/>
-        </w:rPr>
-      </w:pPr>
-      <w:proofErr w:type="spellStart"/>
-      <w:proofErr w:type="gramStart"/>
-      <w:r>
-        <w:rPr>
-          <w:b/>
-          <w:bCs/>
-        </w:rPr>
-        <w:t>menuRestaurantType</w:t>
-      </w:r>
-      <w:proofErr w:type="spellEnd"/>
-      <w:proofErr w:type="gramEnd"/>
-      <w:r>
-        <w:rPr>
-          <w:b/>
-          <w:bCs/>
-        </w:rPr>
-        <w:t xml:space="preserve"> : Catégorie du restaurant (ex. "Élémentaire", "Collège", "Lycée").</w:t>
-      </w:r>
-    </w:p>
-    <w:p>
-      <w:pPr>
-        <w:numPr>
-          <w:ilvl w:val="0"/>
-          <w:numId w:val="22"/>
-        </w:numPr>
-        <w:rPr>
-          <w:b/>
-          <w:bCs/>
-        </w:rPr>
-      </w:pPr>
-      <w:proofErr w:type="spellStart"/>
-      <w:proofErr w:type="gramStart"/>
-      <w:r>
-        <w:rPr>
-          <w:b/>
-          <w:bCs/>
-        </w:rPr>
-        <w:t>menuRestaurantConvive</w:t>
-      </w:r>
-      <w:proofErr w:type="spellEnd"/>
-      <w:proofErr w:type="gramEnd"/>
-      <w:r>
-        <w:rPr>
-          <w:b/>
-          <w:bCs/>
-        </w:rPr>
-        <w:t xml:space="preserve"> : Type de convives servis par le restaurant (ex. "ELEM GRAND", "Lycéens").</w:t>
-      </w:r>
-    </w:p>
-    <w:p>
-      <w:pPr>
-        <w:rPr>
-          <w:b/>
-          <w:bCs/>
-        </w:rPr>
-      </w:pPr>
-      <w:r>
-        <w:rPr>
-          <w:b/>
-          <w:bCs/>
-        </w:rPr>
-        <w:t>Informations sur le menu et les plats</w:t>
-      </w:r>
-    </w:p>
-    <w:p>
-      <w:pPr>
-        <w:numPr>
-          <w:ilvl w:val="0"/>
-          <w:numId w:val="22"/>
-        </w:numPr>
-        <w:rPr>
-          <w:b/>
-          <w:bCs/>
-        </w:rPr>
-      </w:pPr>
-      <w:proofErr w:type="spellStart"/>
-      <w:proofErr w:type="gramStart"/>
-      <w:r>
-        <w:rPr>
-          <w:b/>
-          <w:bCs/>
-        </w:rPr>
-        <w:t>menuDate</w:t>
-      </w:r>
-      <w:proofErr w:type="spellEnd"/>
-      <w:proofErr w:type="gramEnd"/>
-      <w:r>
-        <w:rPr>
-          <w:b/>
-          <w:bCs/>
-        </w:rPr>
-        <w:t xml:space="preserve"> : Date du menu au format AAAA-MM-JJ.</w:t>
-      </w:r>
-    </w:p>
-    <w:p>
-      <w:pPr>
-        <w:numPr>
-          <w:ilvl w:val="0"/>
-          <w:numId w:val="22"/>
-        </w:numPr>
-        <w:rPr>
-          <w:b/>
-          <w:bCs/>
-        </w:rPr>
-      </w:pPr>
-      <w:proofErr w:type="spellStart"/>
-      <w:proofErr w:type="gramStart"/>
-      <w:r>
-        <w:rPr>
-          <w:b/>
-          <w:bCs/>
-        </w:rPr>
-        <w:t>menuRepasType</w:t>
-      </w:r>
-      <w:proofErr w:type="spellEnd"/>
-      <w:proofErr w:type="gramEnd"/>
-      <w:r>
-        <w:rPr>
-          <w:b/>
-          <w:bCs/>
-        </w:rPr>
-        <w:t xml:space="preserve"> : Type de repas proposé (ex. "Déjeuner", "Dîner").</w:t>
-      </w:r>
-    </w:p>
-    <w:p>
-      <w:pPr>
-        <w:numPr>
-          <w:ilvl w:val="0"/>
-          <w:numId w:val="22"/>
-        </w:numPr>
-        <w:rPr>
-          <w:b/>
-          <w:bCs/>
-        </w:rPr>
-      </w:pPr>
-      <w:proofErr w:type="spellStart"/>
-      <w:proofErr w:type="gramStart"/>
-      <w:r>
-        <w:rPr>
-          <w:b/>
-          <w:bCs/>
-        </w:rPr>
-        <w:t>menuPlatType</w:t>
-      </w:r>
-      <w:proofErr w:type="spellEnd"/>
-      <w:proofErr w:type="gramEnd"/>
-      <w:r>
-        <w:rPr>
-          <w:b/>
-          <w:bCs/>
-        </w:rPr>
-        <w:t xml:space="preserve"> : Type du plat (ex. "Entrée", "Plat principal", "Dessert").</w:t>
-      </w:r>
-    </w:p>
-    <w:p>
-      <w:pPr>
-        <w:numPr>
-          <w:ilvl w:val="0"/>
-          <w:numId w:val="22"/>
-        </w:numPr>
-        <w:rPr>
-          <w:b/>
-          <w:bCs/>
-        </w:rPr>
-      </w:pPr>
-      <w:proofErr w:type="spellStart"/>
-      <w:proofErr w:type="gramStart"/>
-      <w:r>
-        <w:rPr>
-          <w:b/>
-          <w:bCs/>
-        </w:rPr>
-        <w:t>menuPlatNom</w:t>
-      </w:r>
-      <w:proofErr w:type="spellEnd"/>
-      <w:proofErr w:type="gramEnd"/>
-      <w:r>
-        <w:rPr>
-          <w:b/>
-          <w:bCs/>
-        </w:rPr>
-        <w:t xml:space="preserve"> : Nom du plat (ex. "Gratin dauphinois", "Salade de quinoa").</w:t>
-      </w:r>
-    </w:p>
-    <w:p>
-      <w:pPr>
-        <w:numPr>
-          <w:ilvl w:val="0"/>
-          <w:numId w:val="22"/>
-        </w:numPr>
-        <w:rPr>
-          <w:b/>
-          <w:bCs/>
-        </w:rPr>
-      </w:pPr>
-      <w:proofErr w:type="spellStart"/>
-      <w:proofErr w:type="gramStart"/>
-      <w:r>
-        <w:rPr>
-          <w:b/>
-          <w:bCs/>
-        </w:rPr>
-        <w:t>menuPlatCode</w:t>
-      </w:r>
-      <w:proofErr w:type="spellEnd"/>
-      <w:proofErr w:type="gramEnd"/>
-      <w:r>
-        <w:rPr>
-          <w:b/>
-          <w:bCs/>
-        </w:rPr>
-        <w:t xml:space="preserve"> : Code unique attribué au plat pour la gestion interne.</w:t>
-      </w:r>
-    </w:p>
-    <w:p>
-      <w:pPr>
-        <w:numPr>
-          <w:ilvl w:val="0"/>
-          <w:numId w:val="22"/>
-        </w:numPr>
-        <w:rPr>
-          <w:b/>
-          <w:bCs/>
-        </w:rPr>
-      </w:pPr>
-      <w:proofErr w:type="spellStart"/>
-      <w:proofErr w:type="gramStart"/>
-      <w:r>
-        <w:rPr>
-          <w:b/>
-          <w:bCs/>
-        </w:rPr>
-        <w:t>menuPlatSiqo</w:t>
-      </w:r>
-      <w:proofErr w:type="spellEnd"/>
-      <w:proofErr w:type="gramEnd"/>
-      <w:r>
-        <w:rPr>
-          <w:b/>
-          <w:bCs/>
-        </w:rPr>
-        <w:t xml:space="preserve"> : Certification ou label du plat (ex. "Label Rouge", "Bio", "AOC").</w:t>
-      </w:r>
-    </w:p>
-    <w:p>
-      <w:pPr>
-        <w:numPr>
-          <w:ilvl w:val="0"/>
-          <w:numId w:val="22"/>
-        </w:numPr>
-        <w:rPr>
-          <w:b/>
-          <w:bCs/>
-        </w:rPr>
-      </w:pPr>
-      <w:proofErr w:type="spellStart"/>
-      <w:proofErr w:type="gramStart"/>
-      <w:r>
-        <w:rPr>
-          <w:b/>
-          <w:bCs/>
-        </w:rPr>
-        <w:t>menuPlatLabel</w:t>
-      </w:r>
-      <w:proofErr w:type="spellEnd"/>
-      <w:proofErr w:type="gramEnd"/>
-      <w:r>
-        <w:rPr>
-          <w:b/>
-          <w:bCs/>
-        </w:rPr>
-        <w:t xml:space="preserve"> : Labels spécifiques associés au plat (ex. "Plat fait maison", "MSC").</w:t>
-      </w:r>
-    </w:p>
-    <w:p>
-      <w:pPr>
-        <w:numPr>
-          <w:ilvl w:val="0"/>
-          <w:numId w:val="22"/>
-        </w:numPr>
-        <w:rPr>
-          <w:b/>
-          <w:bCs/>
-        </w:rPr>
-      </w:pPr>
-      <w:proofErr w:type="spellStart"/>
-      <w:proofErr w:type="gramStart"/>
-      <w:r>
-        <w:rPr>
-          <w:b/>
-          <w:bCs/>
-        </w:rPr>
-        <w:t>menuPlatPrecision</w:t>
-      </w:r>
-      <w:proofErr w:type="spellEnd"/>
-      <w:proofErr w:type="gramEnd"/>
-      <w:r>
-        <w:rPr>
-          <w:b/>
-          <w:bCs/>
-        </w:rPr>
-        <w:t xml:space="preserve"> : Informations complémentaires sur le plat (ex. "Sans gluten", "Riche en fibres").</w:t>
-      </w:r>
-    </w:p>
-    <w:p>
-      <w:pPr>
-        <w:numPr>
-          <w:ilvl w:val="0"/>
-          <w:numId w:val="22"/>
-        </w:numPr>
-        <w:rPr>
-          <w:b/>
-          <w:bCs/>
-        </w:rPr>
-      </w:pPr>
-      <w:proofErr w:type="spellStart"/>
-      <w:proofErr w:type="gramStart"/>
-      <w:r>
-        <w:rPr>
-          <w:b/>
-          <w:bCs/>
-        </w:rPr>
-        <w:t>menuPlatRegime</w:t>
-      </w:r>
-      <w:proofErr w:type="spellEnd"/>
-      <w:proofErr w:type="gramEnd"/>
-      <w:r>
-        <w:rPr>
-          <w:b/>
-          <w:bCs/>
-        </w:rPr>
-        <w:t xml:space="preserve"> : Type de régime alimentaire applicable au plat (ex. "Végétarien", "Halal", "Sans porc").</w:t>
-      </w:r>
-    </w:p>
-    <w:p>
-      <w:pPr>
-        <w:numPr>
-          <w:ilvl w:val="0"/>
-          <w:numId w:val="22"/>
-        </w:numPr>
-        <w:rPr>
-          <w:b/>
-          <w:bCs/>
-        </w:rPr>
-      </w:pPr>
-      <w:proofErr w:type="spellStart"/>
-      <w:proofErr w:type="gramStart"/>
-      <w:r>
-        <w:rPr>
-          <w:b/>
-          <w:bCs/>
-        </w:rPr>
-        <w:lastRenderedPageBreak/>
-        <w:t>menuPlatAllergene</w:t>
-      </w:r>
-      <w:proofErr w:type="spellEnd"/>
-      <w:proofErr w:type="gramEnd"/>
-      <w:r>
-        <w:rPr>
-          <w:b/>
-          <w:bCs/>
-        </w:rPr>
-        <w:t xml:space="preserve"> : Liste des allergènes présents dans le plat (ex. ["Gluten", "Lait", "</w:t>
-      </w:r>
-      <w:proofErr w:type="spellStart"/>
-      <w:r>
-        <w:rPr>
-          <w:b/>
-          <w:bCs/>
-        </w:rPr>
-        <w:t>Oeufs</w:t>
-      </w:r>
-      <w:proofErr w:type="spellEnd"/>
-      <w:r>
-        <w:rPr>
-          <w:b/>
-          <w:bCs/>
-        </w:rPr>
-        <w:t>"]).</w:t>
-      </w:r>
-    </w:p>
-    <w:p>
-      <w:pPr>
-        <w:numPr>
-          <w:ilvl w:val="0"/>
-          <w:numId w:val="22"/>
-        </w:numPr>
-        <w:rPr>
-          <w:b/>
-          <w:bCs/>
-        </w:rPr>
-      </w:pPr>
-      <w:proofErr w:type="spellStart"/>
-      <w:proofErr w:type="gramStart"/>
-      <w:r>
-        <w:rPr>
-          <w:b/>
-          <w:bCs/>
-        </w:rPr>
-        <w:t>menuPlatTexture</w:t>
-      </w:r>
-      <w:proofErr w:type="spellEnd"/>
-      <w:proofErr w:type="gramEnd"/>
-      <w:r>
-        <w:rPr>
-          <w:b/>
-          <w:bCs/>
-        </w:rPr>
-        <w:t xml:space="preserve"> : Adaptation de la texture du plat (ex. ["-"] pour aucune modification, "Mixé" pour les personnes en difficulté de mastication).</w:t>
-      </w:r>
-    </w:p>
-    <w:p>
-      <w:pPr>
-        <w:numPr>
-          <w:ilvl w:val="0"/>
-          <w:numId w:val="22"/>
-        </w:numPr>
-        <w:rPr>
-          <w:b/>
-          <w:bCs/>
-        </w:rPr>
-      </w:pPr>
-      <w:proofErr w:type="spellStart"/>
-      <w:proofErr w:type="gramStart"/>
-      <w:r>
-        <w:rPr>
-          <w:b/>
-          <w:bCs/>
-        </w:rPr>
-        <w:t>menuPlatNutriscore</w:t>
-      </w:r>
-      <w:proofErr w:type="spellEnd"/>
-      <w:proofErr w:type="gramEnd"/>
-      <w:r>
-        <w:rPr>
-          <w:b/>
-          <w:bCs/>
-        </w:rPr>
-        <w:t xml:space="preserve"> : Note nutritionnelle du plat (A à E, peut être vide si non renseigné).</w:t>
-      </w:r>
-    </w:p>
-    <w:p>
-      <w:pPr>
-        <w:numPr>
-          <w:ilvl w:val="0"/>
-          <w:numId w:val="22"/>
-        </w:numPr>
-        <w:rPr>
-          <w:b/>
-          <w:bCs/>
-        </w:rPr>
-      </w:pPr>
-      <w:proofErr w:type="spellStart"/>
-      <w:proofErr w:type="gramStart"/>
-      <w:r>
-        <w:rPr>
-          <w:b/>
-          <w:bCs/>
-        </w:rPr>
-        <w:t>menuPlatPrix</w:t>
-      </w:r>
-      <w:proofErr w:type="spellEnd"/>
-      <w:proofErr w:type="gramEnd"/>
-      <w:r>
-        <w:rPr>
-          <w:b/>
-          <w:bCs/>
-        </w:rPr>
-        <w:t xml:space="preserve"> : Prix du plat en euros (peut être vide si compris dans un menu forfaitaire).</w:t>
-      </w:r>
-    </w:p>
-    <w:p>
-      <w:pPr>
-        <w:rPr>
-          <w:b/>
-          <w:bCs/>
-        </w:rPr>
-      </w:pPr>
-      <w:r>
-        <w:rPr>
-          <w:b/>
-          <w:bCs/>
-        </w:rPr>
-        <w:t>Informations de publication et modification</w:t>
-      </w:r>
-    </w:p>
-    <w:p>
-      <w:pPr>
-        <w:numPr>
-          <w:ilvl w:val="0"/>
-          <w:numId w:val="21"/>
-        </w:numPr>
-        <w:rPr>
-          <w:b/>
-          <w:bCs/>
-        </w:rPr>
-      </w:pPr>
-      <w:proofErr w:type="spellStart"/>
-      <w:proofErr w:type="gramStart"/>
-      <w:r>
-        <w:rPr>
-          <w:b/>
-          <w:bCs/>
-        </w:rPr>
-        <w:t>menuPublicationDate</w:t>
-      </w:r>
-      <w:proofErr w:type="spellEnd"/>
-      <w:proofErr w:type="gramEnd"/>
-      <w:r>
-        <w:rPr>
-          <w:b/>
-          <w:bCs/>
-        </w:rPr>
-        <w:t xml:space="preserve"> : Date à laquelle le menu a été publié dans la base de données.</w:t>
-      </w:r>
-    </w:p>
-    <w:p>
-      <w:pPr>
-        <w:numPr>
-          <w:ilvl w:val="0"/>
-          <w:numId w:val="21"/>
-        </w:numPr>
-        <w:rPr>
-          <w:b/>
-          <w:bCs/>
-        </w:rPr>
-      </w:pPr>
-      <w:proofErr w:type="spellStart"/>
-      <w:proofErr w:type="gramStart"/>
-      <w:r>
-        <w:rPr>
-          <w:b/>
-          <w:bCs/>
-        </w:rPr>
-        <w:t>menuModificationDate</w:t>
-      </w:r>
-      <w:proofErr w:type="spellEnd"/>
-      <w:proofErr w:type="gramEnd"/>
-      <w:r>
-        <w:rPr>
-          <w:b/>
-          <w:bCs/>
-        </w:rPr>
-        <w:t xml:space="preserve"> : Date de la dernière modification du menu (peut être vide si aucune modification).</w:t>
-      </w:r>
-    </w:p>
-    <w:p>
-      <w:pPr>
-        <w:numPr>
-          <w:ilvl w:val="0"/>
-          <w:numId w:val="21"/>
-        </w:numPr>
-        <w:rPr>
-          <w:b/>
-          <w:bCs/>
-        </w:rPr>
-      </w:pPr>
-      <w:proofErr w:type="spellStart"/>
-      <w:proofErr w:type="gramStart"/>
-      <w:r>
-        <w:rPr>
-          <w:b/>
-          <w:bCs/>
-        </w:rPr>
-        <w:t>menuModificationInfo</w:t>
-      </w:r>
-      <w:proofErr w:type="spellEnd"/>
-      <w:proofErr w:type="gramEnd"/>
-      <w:r>
-        <w:rPr>
-          <w:b/>
-          <w:bCs/>
-        </w:rPr>
-        <w:t xml:space="preserve"> : Détails des modifications effectuées sur le menu (ex. "Changement d’ingrédient", "Correction allergène").</w:t>
-      </w:r>
+        </w:rPr>
+      </w:pPr>
     </w:p>
     <w:p>
       <w:pPr>
@@ -2034,864 +1086,6 @@
         </w:rPr>
       </w:pPr>
     </w:p>
-    <w:p>
-      <w:pPr>
-        <w:ind w:left="720"/>
-        <w:rPr>
-          <w:b/>
-          <w:bCs/>
-        </w:rPr>
-      </w:pPr>
-    </w:p>
-    <w:p>
-      <w:pPr>
-        <w:ind w:left="720"/>
-        <w:rPr>
-          <w:b/>
-          <w:bCs/>
-        </w:rPr>
-      </w:pPr>
-    </w:p>
-    <w:p>
-      <w:pPr>
-        <w:ind w:left="720"/>
-        <w:rPr>
-          <w:b/>
-          <w:bCs/>
-        </w:rPr>
-      </w:pPr>
-    </w:p>
-    <w:p>
-      <w:pPr>
-        <w:ind w:left="720"/>
-        <w:rPr>
-          <w:b/>
-          <w:bCs/>
-        </w:rPr>
-      </w:pPr>
-    </w:p>
-    <w:p>
-      <w:pPr>
-        <w:ind w:left="720"/>
-        <w:rPr>
-          <w:b/>
-          <w:bCs/>
-        </w:rPr>
-      </w:pPr>
-    </w:p>
-    <w:p>
-      <w:pPr>
-        <w:ind w:left="720"/>
-        <w:rPr>
-          <w:b/>
-          <w:bCs/>
-        </w:rPr>
-      </w:pPr>
-    </w:p>
-    <w:p>
-      <w:pPr>
-        <w:ind w:left="720"/>
-        <w:rPr>
-          <w:b/>
-          <w:bCs/>
-        </w:rPr>
-      </w:pPr>
-    </w:p>
-    <w:p>
-      <w:pPr>
-        <w:ind w:left="720"/>
-        <w:rPr>
-          <w:b/>
-          <w:bCs/>
-        </w:rPr>
-      </w:pPr>
-    </w:p>
-    <w:p>
-      <w:pPr>
-        <w:ind w:left="720"/>
-        <w:rPr>
-          <w:b/>
-          <w:bCs/>
-        </w:rPr>
-      </w:pPr>
-    </w:p>
-    <w:p>
-      <w:pPr>
-        <w:ind w:left="720"/>
-        <w:rPr>
-          <w:b/>
-          <w:bCs/>
-        </w:rPr>
-      </w:pPr>
-    </w:p>
-    <w:p>
-      <w:pPr>
-        <w:rPr>
-          <w:b/>
-          <w:bCs/>
-          <w:color w:val="FF0000"/>
-          <w:sz w:val="32"/>
-          <w:szCs w:val="32"/>
-        </w:rPr>
-      </w:pPr>
-    </w:p>
-    <w:p>
-      <w:pPr>
-        <w:rPr>
-          <w:b/>
-          <w:bCs/>
-          <w:color w:val="FF0000"/>
-          <w:sz w:val="32"/>
-          <w:szCs w:val="32"/>
-        </w:rPr>
-      </w:pPr>
-    </w:p>
-    <w:p>
-      <w:pPr>
-        <w:rPr>
-          <w:b/>
-          <w:bCs/>
-          <w:color w:val="FF0000"/>
-          <w:sz w:val="32"/>
-          <w:szCs w:val="32"/>
-        </w:rPr>
-      </w:pPr>
-      <w:r>
-        <w:rPr>
-          <w:b/>
-          <w:bCs/>
-          <w:color w:val="FF0000"/>
-          <w:sz w:val="32"/>
-          <w:szCs w:val="32"/>
-        </w:rPr>
-        <w:lastRenderedPageBreak/>
-        <w:t>Base de données : Antibes Plats 2025 Semaine 06 - 07</w:t>
-      </w:r>
-    </w:p>
-    <w:p>
-      <w:pPr>
-        <w:rPr>
-          <w:b/>
-          <w:bCs/>
-        </w:rPr>
-      </w:pPr>
-      <w:r>
-        <w:rPr>
-          <w:b/>
-          <w:bCs/>
-        </w:rPr>
-        <w:t>Description des variables</w:t>
-      </w:r>
-    </w:p>
-    <w:p>
-      <w:pPr>
-        <w:rPr>
-          <w:b/>
-          <w:bCs/>
-        </w:rPr>
-      </w:pPr>
-      <w:r>
-        <w:rPr>
-          <w:b/>
-          <w:bCs/>
-        </w:rPr>
-        <w:t>Informations générales sur les plats</w:t>
-      </w:r>
-    </w:p>
-    <w:p>
-      <w:pPr>
-        <w:numPr>
-          <w:ilvl w:val="0"/>
-          <w:numId w:val="7"/>
-        </w:numPr>
-        <w:rPr>
-          <w:b/>
-          <w:bCs/>
-        </w:rPr>
-      </w:pPr>
-      <w:proofErr w:type="spellStart"/>
-      <w:proofErr w:type="gramStart"/>
-      <w:r>
-        <w:rPr>
-          <w:b/>
-          <w:bCs/>
-        </w:rPr>
-        <w:t>platCollNom</w:t>
-      </w:r>
-      <w:proofErr w:type="spellEnd"/>
-      <w:proofErr w:type="gramEnd"/>
-      <w:r>
-        <w:rPr>
-          <w:b/>
-          <w:bCs/>
-        </w:rPr>
-        <w:t xml:space="preserve"> : Nom de la collectivité (ex. ANTIBES).</w:t>
-      </w:r>
-    </w:p>
-    <w:p>
-      <w:pPr>
-        <w:numPr>
-          <w:ilvl w:val="0"/>
-          <w:numId w:val="7"/>
-        </w:numPr>
-        <w:rPr>
-          <w:b/>
-          <w:bCs/>
-        </w:rPr>
-      </w:pPr>
-      <w:proofErr w:type="spellStart"/>
-      <w:proofErr w:type="gramStart"/>
-      <w:r>
-        <w:rPr>
-          <w:b/>
-          <w:bCs/>
-        </w:rPr>
-        <w:t>platCollSiret</w:t>
-      </w:r>
-      <w:proofErr w:type="spellEnd"/>
-      <w:proofErr w:type="gramEnd"/>
-      <w:r>
-        <w:rPr>
-          <w:b/>
-          <w:bCs/>
-        </w:rPr>
-        <w:t xml:space="preserve"> : Numéro SIRET de la collectivité.</w:t>
-      </w:r>
-    </w:p>
-    <w:p>
-      <w:pPr>
-        <w:numPr>
-          <w:ilvl w:val="0"/>
-          <w:numId w:val="7"/>
-        </w:numPr>
-        <w:rPr>
-          <w:b/>
-          <w:bCs/>
-        </w:rPr>
-      </w:pPr>
-      <w:proofErr w:type="spellStart"/>
-      <w:proofErr w:type="gramStart"/>
-      <w:r>
-        <w:rPr>
-          <w:b/>
-          <w:bCs/>
-        </w:rPr>
-        <w:t>platEtablissementNom</w:t>
-      </w:r>
-      <w:proofErr w:type="spellEnd"/>
-      <w:proofErr w:type="gramEnd"/>
-      <w:r>
-        <w:rPr>
-          <w:b/>
-          <w:bCs/>
-        </w:rPr>
-        <w:t xml:space="preserve"> : Nom de l’établissement (ex. LAVAL).</w:t>
-      </w:r>
-    </w:p>
-    <w:p>
-      <w:pPr>
-        <w:numPr>
-          <w:ilvl w:val="0"/>
-          <w:numId w:val="7"/>
-        </w:numPr>
-        <w:rPr>
-          <w:b/>
-          <w:bCs/>
-        </w:rPr>
-      </w:pPr>
-      <w:proofErr w:type="spellStart"/>
-      <w:proofErr w:type="gramStart"/>
-      <w:r>
-        <w:rPr>
-          <w:b/>
-          <w:bCs/>
-        </w:rPr>
-        <w:t>platEtablissementSiret</w:t>
-      </w:r>
-      <w:proofErr w:type="spellEnd"/>
-      <w:proofErr w:type="gramEnd"/>
-      <w:r>
-        <w:rPr>
-          <w:b/>
-          <w:bCs/>
-        </w:rPr>
-        <w:t xml:space="preserve"> : Numéro SIRET de l’établissement (peut être manquant).</w:t>
-      </w:r>
-    </w:p>
-    <w:p>
-      <w:pPr>
-        <w:numPr>
-          <w:ilvl w:val="0"/>
-          <w:numId w:val="7"/>
-        </w:numPr>
-        <w:rPr>
-          <w:b/>
-          <w:bCs/>
-        </w:rPr>
-      </w:pPr>
-      <w:proofErr w:type="spellStart"/>
-      <w:proofErr w:type="gramStart"/>
-      <w:r>
-        <w:rPr>
-          <w:b/>
-          <w:bCs/>
-        </w:rPr>
-        <w:t>platCode</w:t>
-      </w:r>
-      <w:proofErr w:type="spellEnd"/>
-      <w:proofErr w:type="gramEnd"/>
-      <w:r>
-        <w:rPr>
-          <w:b/>
-          <w:bCs/>
-        </w:rPr>
-        <w:t xml:space="preserve"> : Code unique du plat.</w:t>
-      </w:r>
-    </w:p>
-    <w:p>
-      <w:pPr>
-        <w:numPr>
-          <w:ilvl w:val="0"/>
-          <w:numId w:val="7"/>
-        </w:numPr>
-        <w:rPr>
-          <w:b/>
-          <w:bCs/>
-        </w:rPr>
-      </w:pPr>
-      <w:proofErr w:type="spellStart"/>
-      <w:proofErr w:type="gramStart"/>
-      <w:r>
-        <w:rPr>
-          <w:b/>
-          <w:bCs/>
-        </w:rPr>
-        <w:t>platNom</w:t>
-      </w:r>
-      <w:proofErr w:type="spellEnd"/>
-      <w:proofErr w:type="gramEnd"/>
-      <w:r>
-        <w:rPr>
-          <w:b/>
-          <w:bCs/>
-        </w:rPr>
-        <w:t xml:space="preserve"> : Nom du plat (ex. Potage Vermicelles).</w:t>
-      </w:r>
-    </w:p>
-    <w:p>
-      <w:pPr>
-        <w:rPr>
-          <w:b/>
-          <w:bCs/>
-        </w:rPr>
-      </w:pPr>
-      <w:r>
-        <w:rPr>
-          <w:b/>
-          <w:bCs/>
-        </w:rPr>
-        <w:t>Informations sur les produits composants les plats</w:t>
-      </w:r>
-    </w:p>
-    <w:p>
-      <w:pPr>
-        <w:numPr>
-          <w:ilvl w:val="0"/>
-          <w:numId w:val="8"/>
-        </w:numPr>
-        <w:rPr>
-          <w:b/>
-          <w:bCs/>
-        </w:rPr>
-      </w:pPr>
-      <w:proofErr w:type="spellStart"/>
-      <w:proofErr w:type="gramStart"/>
-      <w:r>
-        <w:rPr>
-          <w:b/>
-          <w:bCs/>
-        </w:rPr>
-        <w:t>platProduitNom</w:t>
-      </w:r>
-      <w:proofErr w:type="spellEnd"/>
-      <w:proofErr w:type="gramEnd"/>
-      <w:r>
-        <w:rPr>
-          <w:b/>
-          <w:bCs/>
-        </w:rPr>
-        <w:t xml:space="preserve"> : Nom du produit composant le plat (ex. Ail blanc, Carottes).</w:t>
-      </w:r>
-    </w:p>
-    <w:p>
-      <w:pPr>
-        <w:numPr>
-          <w:ilvl w:val="0"/>
-          <w:numId w:val="8"/>
-        </w:numPr>
-        <w:rPr>
-          <w:b/>
-          <w:bCs/>
-        </w:rPr>
-      </w:pPr>
-      <w:proofErr w:type="spellStart"/>
-      <w:proofErr w:type="gramStart"/>
-      <w:r>
-        <w:rPr>
-          <w:b/>
-          <w:bCs/>
-        </w:rPr>
-        <w:t>platProduitFournisseurNom</w:t>
-      </w:r>
-      <w:proofErr w:type="spellEnd"/>
-      <w:proofErr w:type="gramEnd"/>
-      <w:r>
-        <w:rPr>
-          <w:b/>
-          <w:bCs/>
-        </w:rPr>
-        <w:t xml:space="preserve"> : Nom du fournisseur du produit.</w:t>
-      </w:r>
-    </w:p>
-    <w:p>
-      <w:pPr>
-        <w:numPr>
-          <w:ilvl w:val="0"/>
-          <w:numId w:val="8"/>
-        </w:numPr>
-        <w:rPr>
-          <w:b/>
-          <w:bCs/>
-        </w:rPr>
-      </w:pPr>
-      <w:proofErr w:type="spellStart"/>
-      <w:proofErr w:type="gramStart"/>
-      <w:r>
-        <w:rPr>
-          <w:b/>
-          <w:bCs/>
-        </w:rPr>
-        <w:t>platProduitFournisseurSiret</w:t>
-      </w:r>
-      <w:proofErr w:type="spellEnd"/>
-      <w:proofErr w:type="gramEnd"/>
-      <w:r>
-        <w:rPr>
-          <w:b/>
-          <w:bCs/>
-        </w:rPr>
-        <w:t xml:space="preserve"> : Numéro SIRET du fournisseur du produit.</w:t>
-      </w:r>
-    </w:p>
-    <w:p>
-      <w:pPr>
-        <w:numPr>
-          <w:ilvl w:val="0"/>
-          <w:numId w:val="8"/>
-        </w:numPr>
-        <w:rPr>
-          <w:b/>
-          <w:bCs/>
-        </w:rPr>
-      </w:pPr>
-      <w:proofErr w:type="spellStart"/>
-      <w:proofErr w:type="gramStart"/>
-      <w:r>
-        <w:rPr>
-          <w:b/>
-          <w:bCs/>
-        </w:rPr>
-        <w:t>platProduitFournisseurInsee</w:t>
-      </w:r>
-      <w:proofErr w:type="spellEnd"/>
-      <w:proofErr w:type="gramEnd"/>
-      <w:r>
-        <w:rPr>
-          <w:b/>
-          <w:bCs/>
-        </w:rPr>
-        <w:t xml:space="preserve"> : Code INSEE du fournisseur.</w:t>
-      </w:r>
-    </w:p>
-    <w:p>
-      <w:pPr>
-        <w:numPr>
-          <w:ilvl w:val="0"/>
-          <w:numId w:val="8"/>
-        </w:numPr>
-        <w:rPr>
-          <w:b/>
-          <w:bCs/>
-        </w:rPr>
-      </w:pPr>
-      <w:proofErr w:type="spellStart"/>
-      <w:proofErr w:type="gramStart"/>
-      <w:r>
-        <w:rPr>
-          <w:b/>
-          <w:bCs/>
-        </w:rPr>
-        <w:t>platProduitLabel</w:t>
-      </w:r>
-      <w:proofErr w:type="spellEnd"/>
-      <w:proofErr w:type="gramEnd"/>
-      <w:r>
-        <w:rPr>
-          <w:b/>
-          <w:bCs/>
-        </w:rPr>
-        <w:t xml:space="preserve"> : Labels associés au produit (ex. Bio, Local).</w:t>
-      </w:r>
-    </w:p>
-    <w:p>
-      <w:pPr>
-        <w:numPr>
-          <w:ilvl w:val="0"/>
-          <w:numId w:val="8"/>
-        </w:numPr>
-        <w:rPr>
-          <w:b/>
-          <w:bCs/>
-        </w:rPr>
-      </w:pPr>
-      <w:proofErr w:type="spellStart"/>
-      <w:proofErr w:type="gramStart"/>
-      <w:r>
-        <w:rPr>
-          <w:b/>
-          <w:bCs/>
-        </w:rPr>
-        <w:t>platProduitDescription</w:t>
-      </w:r>
-      <w:proofErr w:type="spellEnd"/>
-      <w:proofErr w:type="gramEnd"/>
-      <w:r>
-        <w:rPr>
-          <w:b/>
-          <w:bCs/>
-        </w:rPr>
-        <w:t xml:space="preserve"> : Description détaillée du produit.</w:t>
-      </w:r>
-    </w:p>
-    <w:p>
-      <w:pPr>
-        <w:numPr>
-          <w:ilvl w:val="0"/>
-          <w:numId w:val="8"/>
-        </w:numPr>
-        <w:rPr>
-          <w:b/>
-          <w:bCs/>
-        </w:rPr>
-      </w:pPr>
-      <w:proofErr w:type="spellStart"/>
-      <w:proofErr w:type="gramStart"/>
-      <w:r>
-        <w:rPr>
-          <w:b/>
-          <w:bCs/>
-        </w:rPr>
-        <w:t>platProduitOGM</w:t>
-      </w:r>
-      <w:proofErr w:type="spellEnd"/>
-      <w:proofErr w:type="gramEnd"/>
-      <w:r>
-        <w:rPr>
-          <w:b/>
-          <w:bCs/>
-        </w:rPr>
-        <w:t xml:space="preserve"> : Indication si le produit contient des OGM.</w:t>
-      </w:r>
-    </w:p>
-    <w:p>
-      <w:pPr>
-        <w:numPr>
-          <w:ilvl w:val="0"/>
-          <w:numId w:val="8"/>
-        </w:numPr>
-        <w:rPr>
-          <w:b/>
-          <w:bCs/>
-        </w:rPr>
-      </w:pPr>
-      <w:proofErr w:type="spellStart"/>
-      <w:proofErr w:type="gramStart"/>
-      <w:r>
-        <w:rPr>
-          <w:b/>
-          <w:bCs/>
-        </w:rPr>
-        <w:t>platProduitIonisation</w:t>
-      </w:r>
-      <w:proofErr w:type="spellEnd"/>
-      <w:proofErr w:type="gramEnd"/>
-      <w:r>
-        <w:rPr>
-          <w:b/>
-          <w:bCs/>
-        </w:rPr>
-        <w:t xml:space="preserve"> : Présence d’un traitement par ionisation.</w:t>
-      </w:r>
-    </w:p>
-    <w:p>
-      <w:pPr>
-        <w:numPr>
-          <w:ilvl w:val="0"/>
-          <w:numId w:val="8"/>
-        </w:numPr>
-        <w:rPr>
-          <w:b/>
-          <w:bCs/>
-        </w:rPr>
-      </w:pPr>
-      <w:proofErr w:type="spellStart"/>
-      <w:proofErr w:type="gramStart"/>
-      <w:r>
-        <w:rPr>
-          <w:b/>
-          <w:bCs/>
-        </w:rPr>
-        <w:t>platProduitAdditif</w:t>
-      </w:r>
-      <w:proofErr w:type="spellEnd"/>
-      <w:proofErr w:type="gramEnd"/>
-      <w:r>
-        <w:rPr>
-          <w:b/>
-          <w:bCs/>
-        </w:rPr>
-        <w:t xml:space="preserve"> : Présence d’additifs dans le produit.</w:t>
-      </w:r>
-    </w:p>
-    <w:p>
-      <w:pPr>
-        <w:numPr>
-          <w:ilvl w:val="0"/>
-          <w:numId w:val="8"/>
-        </w:numPr>
-        <w:rPr>
-          <w:b/>
-          <w:bCs/>
-        </w:rPr>
-      </w:pPr>
-      <w:proofErr w:type="spellStart"/>
-      <w:proofErr w:type="gramStart"/>
-      <w:r>
-        <w:rPr>
-          <w:b/>
-          <w:bCs/>
-        </w:rPr>
-        <w:t>platProduitAllergene</w:t>
-      </w:r>
-      <w:proofErr w:type="spellEnd"/>
-      <w:proofErr w:type="gramEnd"/>
-      <w:r>
-        <w:rPr>
-          <w:b/>
-          <w:bCs/>
-        </w:rPr>
-        <w:t xml:space="preserve"> : Allergènes présents dans le produit (ex. Gluten, Lait, </w:t>
-      </w:r>
-      <w:proofErr w:type="spellStart"/>
-      <w:r>
-        <w:rPr>
-          <w:b/>
-          <w:bCs/>
-        </w:rPr>
-        <w:t>Oeufs</w:t>
-      </w:r>
-      <w:proofErr w:type="spellEnd"/>
-      <w:r>
-        <w:rPr>
-          <w:b/>
-          <w:bCs/>
-        </w:rPr>
-        <w:t>).</w:t>
-      </w:r>
-    </w:p>
-    <w:p>
-      <w:pPr>
-        <w:numPr>
-          <w:ilvl w:val="0"/>
-          <w:numId w:val="8"/>
-        </w:numPr>
-        <w:rPr>
-          <w:b/>
-          <w:bCs/>
-        </w:rPr>
-      </w:pPr>
-      <w:proofErr w:type="spellStart"/>
-      <w:proofErr w:type="gramStart"/>
-      <w:r>
-        <w:rPr>
-          <w:b/>
-          <w:bCs/>
-        </w:rPr>
-        <w:t>platProduitNutriment</w:t>
-      </w:r>
-      <w:proofErr w:type="spellEnd"/>
-      <w:proofErr w:type="gramEnd"/>
-      <w:r>
-        <w:rPr>
-          <w:b/>
-          <w:bCs/>
-        </w:rPr>
-        <w:t xml:space="preserve"> : Informations nutritionnelles du produit (ex. taux de Calcium, Fer, Protéines).</w:t>
-      </w:r>
-    </w:p>
-    <w:p>
-      <w:pPr>
-        <w:numPr>
-          <w:ilvl w:val="0"/>
-          <w:numId w:val="8"/>
-        </w:numPr>
-        <w:rPr>
-          <w:b/>
-          <w:bCs/>
-        </w:rPr>
-      </w:pPr>
-      <w:proofErr w:type="spellStart"/>
-      <w:proofErr w:type="gramStart"/>
-      <w:r>
-        <w:rPr>
-          <w:b/>
-          <w:bCs/>
-        </w:rPr>
-        <w:t>platProduitSiqo</w:t>
-      </w:r>
-      <w:proofErr w:type="spellEnd"/>
-      <w:proofErr w:type="gramEnd"/>
-      <w:r>
-        <w:rPr>
-          <w:b/>
-          <w:bCs/>
-        </w:rPr>
-        <w:t xml:space="preserve"> : Signes officiels de qualité et d'origine (ex. AOP, IGP).</w:t>
-      </w:r>
-    </w:p>
-    <w:p>
-      <w:pPr>
-        <w:rPr>
-          <w:b/>
-          <w:bCs/>
-        </w:rPr>
-      </w:pPr>
-      <w:r>
-        <w:rPr>
-          <w:b/>
-          <w:bCs/>
-        </w:rPr>
-        <w:t>Informations de publication et modification</w:t>
-      </w:r>
-    </w:p>
-    <w:p>
-      <w:pPr>
-        <w:pStyle w:val="Paragraphedeliste"/>
-        <w:numPr>
-          <w:ilvl w:val="0"/>
-          <w:numId w:val="23"/>
-        </w:numPr>
-        <w:rPr>
-          <w:b/>
-          <w:bCs/>
-        </w:rPr>
-      </w:pPr>
-      <w:proofErr w:type="spellStart"/>
-      <w:proofErr w:type="gramStart"/>
-      <w:r>
-        <w:rPr>
-          <w:b/>
-          <w:bCs/>
-        </w:rPr>
-        <w:t>platPublicationDate</w:t>
-      </w:r>
-      <w:proofErr w:type="spellEnd"/>
-      <w:proofErr w:type="gramEnd"/>
-      <w:r>
-        <w:rPr>
-          <w:b/>
-          <w:bCs/>
-        </w:rPr>
-        <w:t xml:space="preserve"> : Date de publication du plat.</w:t>
-      </w:r>
-    </w:p>
-    <w:p>
-      <w:pPr>
-        <w:pStyle w:val="Paragraphedeliste"/>
-        <w:numPr>
-          <w:ilvl w:val="0"/>
-          <w:numId w:val="23"/>
-        </w:numPr>
-        <w:rPr>
-          <w:b/>
-          <w:bCs/>
-        </w:rPr>
-      </w:pPr>
-      <w:proofErr w:type="spellStart"/>
-      <w:proofErr w:type="gramStart"/>
-      <w:r>
-        <w:rPr>
-          <w:b/>
-          <w:bCs/>
-        </w:rPr>
-        <w:t>platModificationDate</w:t>
-      </w:r>
-      <w:proofErr w:type="spellEnd"/>
-      <w:proofErr w:type="gramEnd"/>
-      <w:r>
-        <w:rPr>
-          <w:b/>
-          <w:bCs/>
-        </w:rPr>
-        <w:t xml:space="preserve"> : Date de modification du plat (peut être vide).</w:t>
-      </w:r>
-    </w:p>
-    <w:p>
-      <w:pPr>
-        <w:pStyle w:val="Paragraphedeliste"/>
-        <w:numPr>
-          <w:ilvl w:val="0"/>
-          <w:numId w:val="23"/>
-        </w:numPr>
-        <w:rPr>
-          <w:b/>
-          <w:bCs/>
-        </w:rPr>
-      </w:pPr>
-      <w:proofErr w:type="spellStart"/>
-      <w:proofErr w:type="gramStart"/>
-      <w:r>
-        <w:rPr>
-          <w:b/>
-          <w:bCs/>
-        </w:rPr>
-        <w:t>platModificationInfo</w:t>
-      </w:r>
-      <w:proofErr w:type="spellEnd"/>
-      <w:proofErr w:type="gramEnd"/>
-      <w:r>
-        <w:rPr>
-          <w:b/>
-          <w:bCs/>
-        </w:rPr>
-        <w:t xml:space="preserve"> : Informations sur la modification (peut être vide).</w:t>
-      </w:r>
-    </w:p>
-    <w:p>
-      <w:pPr>
-        <w:ind w:left="720"/>
-        <w:rPr>
-          <w:b/>
-          <w:bCs/>
-        </w:rPr>
-      </w:pPr>
-    </w:p>
-    <w:p>
-      <w:pPr>
-        <w:ind w:left="720"/>
-      </w:pPr>
-    </w:p>
-    <w:p/>
     <w:p/>
     <w:p>
       <w:pPr>
@@ -3539,17 +1733,8 @@
           <w:b/>
           <w:bCs/>
         </w:rPr>
-        <w:t xml:space="preserve">) → contient des détails sur les plats servis dans les </w:t>
-      </w:r>
-      <w:proofErr w:type="spellStart"/>
-      <w:r>
-        <w:rPr>
-          <w:b/>
-          <w:bCs/>
-        </w:rPr>
-        <w:t>menus.</w:t>
-      </w:r>
-      <w:proofErr w:type="spellEnd"/>
+        <w:t>) → contient des détails sur les plats servis dans les menus.</w:t>
+      </w:r>
     </w:p>
     <w:sectPr>
       <w:pgSz w:w="11906" w:h="16838"/>
@@ -7456,6 +5641,7 @@
   <w:style w:type="character" w:default="1" w:styleId="Policepardfaut">
     <w:name w:val="Default Paragraph Font"/>
     <w:uiPriority w:val="1"/>
+    <w:semiHidden/>
     <w:unhideWhenUsed/>
   </w:style>
   <w:style w:type="table" w:default="1" w:styleId="TableauNormal">
@@ -8068,6 +6254,23 @@
 </file>
 
 <file path=customXml/item1.xml><?xml version="1.0" encoding="utf-8"?>
+<?mso-contentType ?>
+<FormTemplates xmlns="http://schemas.microsoft.com/sharepoint/v3/contenttype/forms">
+  <Display>DocumentLibraryForm</Display>
+  <Edit>DocumentLibraryForm</Edit>
+  <New>DocumentLibraryForm</New>
+</FormTemplates>
+</file>
+
+<file path=customXml/item2.xml><?xml version="1.0" encoding="utf-8"?>
+<p:properties xmlns:p="http://schemas.microsoft.com/office/2006/metadata/properties" xmlns:xsi="http://www.w3.org/2001/XMLSchema-instance" xmlns:pc="http://schemas.microsoft.com/office/infopath/2007/PartnerControls">
+  <documentManagement>
+    <_activity xmlns="c8941f54-8c6c-459d-993c-26747b627b02" xsi:nil="true"/>
+  </documentManagement>
+</p:properties>
+</file>
+
+<file path=customXml/item3.xml><?xml version="1.0" encoding="utf-8"?>
 <ct:contentTypeSchema xmlns:ct="http://schemas.microsoft.com/office/2006/metadata/contentType" xmlns:ma="http://schemas.microsoft.com/office/2006/metadata/properties/metaAttributes" ct:_="" ma:_="" ma:contentTypeName="Document" ma:contentTypeID="0x01010022E14C79DCDF984BB9542EA82EEF5AAD" ma:contentTypeVersion="6" ma:contentTypeDescription="Crée un document." ma:contentTypeScope="" ma:versionID="2fb5d0328bbea55847b0f62f85857823">
   <xsd:schema xmlns:xsd="http://www.w3.org/2001/XMLSchema" xmlns:xs="http://www.w3.org/2001/XMLSchema" xmlns:p="http://schemas.microsoft.com/office/2006/metadata/properties" xmlns:ns3="c8941f54-8c6c-459d-993c-26747b627b02" targetNamespace="http://schemas.microsoft.com/office/2006/metadata/properties" ma:root="true" ma:fieldsID="dbeff49503cad35615d2a964ecd81d64" ns3:_="">
     <xsd:import namespace="c8941f54-8c6c-459d-993c-26747b627b02"/>
@@ -8223,24 +6426,25 @@
 </ct:contentTypeSchema>
 </file>
 
-<file path=customXml/item2.xml><?xml version="1.0" encoding="utf-8"?>
-<p:properties xmlns:p="http://schemas.microsoft.com/office/2006/metadata/properties" xmlns:xsi="http://www.w3.org/2001/XMLSchema-instance" xmlns:pc="http://schemas.microsoft.com/office/infopath/2007/PartnerControls">
-  <documentManagement>
-    <_activity xmlns="c8941f54-8c6c-459d-993c-26747b627b02" xsi:nil="true"/>
-  </documentManagement>
-</p:properties>
+<file path=customXml/itemProps1.xml><?xml version="1.0" encoding="utf-8"?>
+<ds:datastoreItem xmlns:ds="http://schemas.openxmlformats.org/officeDocument/2006/customXml" ds:itemID="{48286A78-D5D0-4207-9955-89D7DF5FA872}">
+  <ds:schemaRefs>
+    <ds:schemaRef ds:uri="http://schemas.microsoft.com/sharepoint/v3/contenttype/forms"/>
+  </ds:schemaRefs>
+</ds:datastoreItem>
 </file>
 
-<file path=customXml/item3.xml><?xml version="1.0" encoding="utf-8"?>
-<?mso-contentType ?>
-<FormTemplates xmlns="http://schemas.microsoft.com/sharepoint/v3/contenttype/forms">
-  <Display>DocumentLibraryForm</Display>
-  <Edit>DocumentLibraryForm</Edit>
-  <New>DocumentLibraryForm</New>
-</FormTemplates>
+<file path=customXml/itemProps2.xml><?xml version="1.0" encoding="utf-8"?>
+<ds:datastoreItem xmlns:ds="http://schemas.openxmlformats.org/officeDocument/2006/customXml" ds:itemID="{55DA402C-EF62-43AC-B9AA-CDDE68128605}">
+  <ds:schemaRefs>
+    <ds:schemaRef ds:uri="http://schemas.microsoft.com/office/2006/metadata/properties"/>
+    <ds:schemaRef ds:uri="http://schemas.microsoft.com/office/infopath/2007/PartnerControls"/>
+    <ds:schemaRef ds:uri="c8941f54-8c6c-459d-993c-26747b627b02"/>
+  </ds:schemaRefs>
+</ds:datastoreItem>
 </file>
 
-<file path=customXml/itemProps1.xml><?xml version="1.0" encoding="utf-8"?>
+<file path=customXml/itemProps3.xml><?xml version="1.0" encoding="utf-8"?>
 <ds:datastoreItem xmlns:ds="http://schemas.openxmlformats.org/officeDocument/2006/customXml" ds:itemID="{F3DDF2E8-C6F9-4B01-A27E-E5457C1CE659}">
   <ds:schemaRefs>
     <ds:schemaRef ds:uri="http://schemas.microsoft.com/office/2006/metadata/contentType"/>
@@ -8256,22 +6460,4 @@
     <ds:schemaRef ds:uri="http://schemas.microsoft.com/internal/obd"/>
   </ds:schemaRefs>
 </ds:datastoreItem>
-</file>
-
-<file path=customXml/itemProps2.xml><?xml version="1.0" encoding="utf-8"?>
-<ds:datastoreItem xmlns:ds="http://schemas.openxmlformats.org/officeDocument/2006/customXml" ds:itemID="{55DA402C-EF62-43AC-B9AA-CDDE68128605}">
-  <ds:schemaRefs>
-    <ds:schemaRef ds:uri="http://schemas.microsoft.com/office/2006/metadata/properties"/>
-    <ds:schemaRef ds:uri="http://schemas.microsoft.com/office/infopath/2007/PartnerControls"/>
-    <ds:schemaRef ds:uri="c8941f54-8c6c-459d-993c-26747b627b02"/>
-  </ds:schemaRefs>
-</ds:datastoreItem>
-</file>
-
-<file path=customXml/itemProps3.xml><?xml version="1.0" encoding="utf-8"?>
-<ds:datastoreItem xmlns:ds="http://schemas.openxmlformats.org/officeDocument/2006/customXml" ds:itemID="{48286A78-D5D0-4207-9955-89D7DF5FA872}">
-  <ds:schemaRefs>
-    <ds:schemaRef ds:uri="http://schemas.microsoft.com/sharepoint/v3/contenttype/forms"/>
-  </ds:schemaRefs>
-</ds:datastoreItem>
 </file>
</xml_diff>